<commit_message>
first comit (aarsprojekt) fac and minor fiixes
</commit_message>
<xml_diff>
--- a/doxx/Teknisk dokumentisjon.docx
+++ b/doxx/Teknisk dokumentisjon.docx
@@ -1509,6 +1509,9 @@
         <w:gridCol w:w="3347"/>
       </w:tblGrid>
       <w:tr>
+        <w:trPr>
+          <w:trHeight w:val="715"/>
+        </w:trPr>
         <w:tc>
           <w:tcPr>
             <w:tcW w:w="2516" w:type="dxa"/>
@@ -2637,8 +2640,37 @@
                 <w:lang w:val="nb-NO"/>
                 <w14:ligatures w14:val="none"/>
               </w:rPr>
-              <w:t>blsh</w:t>
-            </w:r>
+              <w:t>B</w:t>
+            </w:r>
+            <w:r>
+              <w:rPr>
+                <w:rFonts w:ascii="Calibri" w:eastAsia="Times New Roman" w:hAnsi="Calibri" w:cs="Calibri"/>
+                <w:kern w:val="0"/>
+                <w:lang w:val="nb-NO"/>
+                <w14:ligatures w14:val="none"/>
+              </w:rPr>
+              <w:t>lsh</w:t>
+            </w:r>
+            <w:r>
+              <w:rPr>
+                <w:rFonts w:ascii="Calibri" w:eastAsia="Times New Roman" w:hAnsi="Calibri" w:cs="Calibri"/>
+                <w:kern w:val="0"/>
+                <w:lang w:val="nb-NO"/>
+                <w14:ligatures w14:val="none"/>
+              </w:rPr>
+              <w:t xml:space="preserve"> </w:t>
+            </w:r>
+            <w:proofErr w:type="spellStart"/>
+            <w:r>
+              <w:rPr>
+                <w:rFonts w:ascii="Calibri" w:eastAsia="Times New Roman" w:hAnsi="Calibri" w:cs="Calibri"/>
+                <w:kern w:val="0"/>
+                <w:lang w:val="nb-NO"/>
+                <w14:ligatures w14:val="none"/>
+              </w:rPr>
+              <w:t>oωo</w:t>
+            </w:r>
+            <w:proofErr w:type="spellEnd"/>
           </w:p>
         </w:tc>
         <w:tc>

</xml_diff>